<commit_message>
updating design decision doc
</commit_message>
<xml_diff>
--- a/Documentation/Milestone 3 Design Decisions.docx
+++ b/Documentation/Milestone 3 Design Decisions.docx
@@ -124,8 +124,73 @@
             <w:r>
               <w:t>To keep it separate from the rest of the code to be called on when needed.</w:t>
             </w:r>
-            <w:bookmarkStart w:id="0" w:name="_GoBack"/>
-            <w:bookmarkEnd w:id="0"/>
+          </w:p>
+        </w:tc>
+      </w:tr>
+      <w:tr>
+        <w:tc>
+          <w:tcPr>
+            <w:tcW w:w="4675" w:type="dxa"/>
+          </w:tcPr>
+          <w:p>
+            <w:r>
+              <w:t>Undo and redo</w:t>
+            </w:r>
+          </w:p>
+        </w:tc>
+        <w:tc>
+          <w:tcPr>
+            <w:tcW w:w="4675" w:type="dxa"/>
+          </w:tcPr>
+          <w:p>
+            <w:r>
+              <w:t>Created in the Game class.</w:t>
+            </w:r>
+          </w:p>
+          <w:p>
+            <w:r>
+              <w:t xml:space="preserve">Undo and Redo are both created as stacks of type move. This way it stores all the move that are made in FILO so you are able to grab the last move made as it will be at the top of the stack. The undo stack stores all the moves made by the user, and redo stores all the moves undone by the function </w:t>
+            </w:r>
+            <w:proofErr w:type="spellStart"/>
+            <w:r>
+              <w:t>undomove</w:t>
+            </w:r>
+            <w:proofErr w:type="spellEnd"/>
+            <w:r>
+              <w:t>().</w:t>
+            </w:r>
+          </w:p>
+        </w:tc>
+      </w:tr>
+      <w:tr>
+        <w:tc>
+          <w:tcPr>
+            <w:tcW w:w="4675" w:type="dxa"/>
+          </w:tcPr>
+          <w:p>
+            <w:proofErr w:type="spellStart"/>
+            <w:proofErr w:type="gramStart"/>
+            <w:r>
+              <w:t>trySwapPiece</w:t>
+            </w:r>
+            <w:proofErr w:type="spellEnd"/>
+            <w:r>
+              <w:t>(</w:t>
+            </w:r>
+            <w:proofErr w:type="gramEnd"/>
+            <w:r>
+              <w:t>)</w:t>
+            </w:r>
+          </w:p>
+        </w:tc>
+        <w:tc>
+          <w:tcPr>
+            <w:tcW w:w="4675" w:type="dxa"/>
+          </w:tcPr>
+          <w:p>
+            <w:r>
+              <w:t xml:space="preserve">We broke this method up, and created 3 new methods, assigning each method with 1 task, this way we can have better cohesion. </w:t>
+            </w:r>
           </w:p>
         </w:tc>
       </w:tr>

</xml_diff>

<commit_message>
Milestone 3 design descition update
</commit_message>
<xml_diff>
--- a/Documentation/Milestone 3 Design Decisions.docx
+++ b/Documentation/Milestone 3 Design Decisions.docx
@@ -112,7 +112,16 @@
           </w:tcPr>
           <w:p>
             <w:r>
-              <w:t>Creation of solver class</w:t>
+              <w:t>Creation of</w:t>
+            </w:r>
+            <w:r>
+              <w:t xml:space="preserve"> separate</w:t>
+            </w:r>
+            <w:r>
+              <w:t xml:space="preserve"> solver </w:t>
+            </w:r>
+            <w:r>
+              <w:t>package</w:t>
             </w:r>
           </w:p>
         </w:tc>
@@ -187,6 +196,19 @@
               <w:t xml:space="preserve">We broke this method up, and created 3 new methods, assigning each method with 1 task, this way we can have better cohesion. </w:t>
             </w:r>
           </w:p>
+          <w:p>
+            <w:r>
+              <w:t xml:space="preserve">Also renamed to </w:t>
+            </w:r>
+            <w:proofErr w:type="spellStart"/>
+            <w:r>
+              <w:t>canSwapPiece</w:t>
+            </w:r>
+            <w:proofErr w:type="spellEnd"/>
+            <w:r>
+              <w:t>() because that name is more accurate to its current function.</w:t>
+            </w:r>
+          </w:p>
         </w:tc>
       </w:tr>
       <w:tr>
@@ -196,7 +218,7 @@
           </w:tcPr>
           <w:p>
             <w:r>
-              <w:t>Using Breadth search</w:t>
+              <w:t>Breadth-First Search for solver</w:t>
             </w:r>
           </w:p>
         </w:tc>
@@ -206,7 +228,28 @@
           </w:tcPr>
           <w:p>
             <w:r>
-              <w:t>We are using breadth search as it allows use to find the shortest path to the solution</w:t>
+              <w:t xml:space="preserve">We </w:t>
+            </w:r>
+            <w:r>
+              <w:t xml:space="preserve">decided to use a </w:t>
+            </w:r>
+            <w:r>
+              <w:t>breadth</w:t>
+            </w:r>
+            <w:r>
+              <w:t>-first</w:t>
+            </w:r>
+            <w:r>
+              <w:t xml:space="preserve"> search as it </w:t>
+            </w:r>
+            <w:r>
+              <w:t xml:space="preserve">will always </w:t>
+            </w:r>
+            <w:r>
+              <w:t>find the shortest path to the solution</w:t>
+            </w:r>
+            <w:r>
+              <w:t xml:space="preserve"> and not just a path to the solution.</w:t>
             </w:r>
           </w:p>
         </w:tc>

</xml_diff>